<commit_message>
Documentação: Escocopo: Descrição, Resultado Esperado, Requisitos e Premissas
</commit_message>
<xml_diff>
--- a/Documentação/TDAH_Documentação.docx
+++ b/Documentação/TDAH_Documentação.docx
@@ -302,16 +302,7 @@
           <w:sz w:val="24"/>
           <w:szCs w:val="24"/>
         </w:rPr>
-        <w:t xml:space="preserve"> </w:t>
-      </w:r>
-      <w:r>
-        <w:rPr>
-          <w:rFonts w:ascii="Arial" w:hAnsi="Arial" w:cs="Arial"/>
-          <w:color w:val="000000"/>
-          <w:sz w:val="24"/>
-          <w:szCs w:val="24"/>
-        </w:rPr>
-        <w:t xml:space="preserve">O Transtorno do Déficit de Atenção com Hiperatividade (TDAH) é um transtorno neurobiológico, de causas genéticas, que aparece na infância e </w:t>
+        <w:t xml:space="preserve"> O Transtorno do Déficit de Atenção com Hiperatividade (TDAH) é um transtorno neurobiológico, de causas genéticas, que aparece na infância e </w:t>
       </w:r>
       <w:r>
         <w:rPr>
@@ -357,27 +348,7 @@
           <w:color w:val="000000"/>
         </w:rPr>
         <w:tab/>
-      </w:r>
-      <w:r>
-        <w:rPr>
-          <w:rFonts w:ascii="Arial" w:hAnsi="Arial" w:cs="Arial"/>
-          <w:color w:val="000000"/>
-        </w:rPr>
-        <w:t xml:space="preserve">Já existem inúmeros estudos em todo o mundo – inclusive no Brasil – demonstrando que a prevalência do TDAH é semelhante em diferentes regiões, o que indica que o transtorno não é secundário a fatores culturais (as práticas de determinada </w:t>
-      </w:r>
-      <w:r>
-        <w:rPr>
-          <w:rFonts w:ascii="Arial" w:hAnsi="Arial" w:cs="Arial"/>
-          <w:color w:val="000000"/>
-        </w:rPr>
-        <w:t>sociedade etc.</w:t>
-      </w:r>
-      <w:r>
-        <w:rPr>
-          <w:rFonts w:ascii="Arial" w:hAnsi="Arial" w:cs="Arial"/>
-          <w:color w:val="000000"/>
-        </w:rPr>
-        <w:t>), o modo como os pais educam os filhos ou resultado de conflitos psicológicos.</w:t>
+        <w:t>Já existem inúmeros estudos em todo o mundo – inclusive no Brasil – demonstrando que a prevalência do TDAH é semelhante em diferentes regiões, o que indica que o transtorno não é secundário a fatores culturais (as práticas de determinada sociedade etc.), o modo como os pais educam os filhos ou resultado de conflitos psicológicos.</w:t>
       </w:r>
     </w:p>
     <w:p>
@@ -397,12 +368,6 @@
           <w:color w:val="000000"/>
         </w:rPr>
         <w:tab/>
-      </w:r>
-      <w:r>
-        <w:rPr>
-          <w:rFonts w:ascii="Arial" w:hAnsi="Arial" w:cs="Arial"/>
-          <w:color w:val="000000"/>
-        </w:rPr>
         <w:t>Estudos científicos mostram que portadores de TDAH têm alterações na região frontal e as suas conexões com o resto do cérebro. A região frontal orbital é uma das mais desenvolvidas no ser humano em comparação com outras espécies animais e é responsável pela inibição do comportamento (isto é, controlar ou inibir comportamentos inadequados), pela capacidade de prestar atenção, memória, autocontrole, organização e planejamento.</w:t>
       </w:r>
     </w:p>
@@ -423,27 +388,7 @@
           <w:color w:val="000000"/>
         </w:rPr>
         <w:tab/>
-      </w:r>
-      <w:r>
-        <w:rPr>
-          <w:rFonts w:ascii="Arial" w:hAnsi="Arial" w:cs="Arial"/>
-          <w:color w:val="000000"/>
-        </w:rPr>
-        <w:t>O que parece estar alterado nesta região cerebral é o funcionamento de um sistema de substâncias químicas chamadas neurotransmissores (principalmente dopamina e noradrenalina), que passam informação entre as células nervosas (neurônios).</w:t>
-      </w:r>
-      <w:r>
-        <w:rPr>
-          <w:rFonts w:ascii="Arial" w:hAnsi="Arial" w:cs="Arial"/>
-          <w:color w:val="000000"/>
-        </w:rPr>
-        <w:t xml:space="preserve"> </w:t>
-      </w:r>
-      <w:r>
-        <w:rPr>
-          <w:rFonts w:ascii="Arial" w:hAnsi="Arial" w:cs="Arial"/>
-          <w:color w:val="000000"/>
-        </w:rPr>
-        <w:t>Existem causas que foram investigadas para estas alterações nos neurotransmissores da região frontal e suas conexões.</w:t>
+        <w:t>O que parece estar alterado nesta região cerebral é o funcionamento de um sistema de substâncias químicas chamadas neurotransmissores (principalmente dopamina e noradrenalina), que passam informação entre as células nervosas (neurônios). Existem causas que foram investigadas para estas alterações nos neurotransmissores da região frontal e suas conexões.</w:t>
       </w:r>
     </w:p>
     <w:p>
@@ -650,23 +595,7 @@
           <w:color w:val="454545"/>
           <w:spacing w:val="-5"/>
         </w:rPr>
-        <w:t> fundadora .</w:t>
-      </w:r>
-      <w:r>
-        <w:rPr>
-          <w:rFonts w:ascii="Arial" w:hAnsi="Arial" w:cs="Arial"/>
-          <w:color w:val="454545"/>
-          <w:spacing w:val="-5"/>
-        </w:rPr>
-        <w:t xml:space="preserve"> </w:t>
-      </w:r>
-      <w:r>
-        <w:rPr>
-          <w:rFonts w:ascii="Arial" w:hAnsi="Arial" w:cs="Arial"/>
-          <w:color w:val="454545"/>
-          <w:spacing w:val="-5"/>
-        </w:rPr>
-        <w:t>A ONU evoluiu ao longo dos anos para acompanhar um mundo em rápida mudança.</w:t>
+        <w:t> fundadora . A ONU evoluiu ao longo dos anos para acompanhar um mundo em rápida mudança.</w:t>
       </w:r>
     </w:p>
     <w:p>
@@ -686,15 +615,7 @@
           <w:color w:val="454545"/>
           <w:spacing w:val="-5"/>
         </w:rPr>
-        <w:t>Mas uma coisa permaneceu igual: continua a ser o único lugar na Terra onde todas as nações do mundo podem reunir-se, discutir problemas comuns e encontrar soluções partilhadas que beneficiem toda a humanidade.</w:t>
-      </w:r>
-      <w:r>
-        <w:rPr>
-          <w:rFonts w:ascii="Arial" w:hAnsi="Arial" w:cs="Arial"/>
-          <w:color w:val="454545"/>
-          <w:spacing w:val="-5"/>
-        </w:rPr>
-        <w:t>” – Retirado da</w:t>
+        <w:t>Mas uma coisa permaneceu igual: continua a ser o único lugar na Terra onde todas as nações do mundo podem reunir-se, discutir problemas comuns e encontrar soluções partilhadas que beneficiem toda a humanidade.” – Retirado da</w:t>
       </w:r>
       <w:r>
         <w:rPr>
@@ -906,18 +827,7 @@
           <w:sz w:val="38"/>
           <w:szCs w:val="38"/>
         </w:rPr>
-        <w:t>e</w:t>
-      </w:r>
-      <w:r>
-        <w:rPr>
-          <w:rFonts w:ascii="Consolas" w:hAnsi="Consolas" w:cs="Open Sans"/>
-          <w:caps/>
-          <w:color w:val="0564AA"/>
-          <w:spacing w:val="8"/>
-          <w:sz w:val="38"/>
-          <w:szCs w:val="38"/>
-        </w:rPr>
-        <w:t>u e o tdah</w:t>
+        <w:t>eu e o tdah</w:t>
       </w:r>
     </w:p>
     <w:p>
@@ -1418,6 +1328,1531 @@
         <w:lastRenderedPageBreak/>
         <w:t>Escopo</w:t>
       </w:r>
+    </w:p>
+    <w:p>
+      <w:pPr>
+        <w:pStyle w:val="Ttulo1"/>
+        <w:shd w:val="clear" w:color="auto" w:fill="FFFFFF"/>
+        <w:spacing w:before="0"/>
+        <w:ind w:left="1070"/>
+        <w:textAlignment w:val="baseline"/>
+        <w:rPr>
+          <w:rFonts w:ascii="Consolas" w:hAnsi="Consolas" w:cs="Open Sans"/>
+          <w:caps/>
+          <w:color w:val="0564AA"/>
+          <w:spacing w:val="8"/>
+          <w:sz w:val="38"/>
+          <w:szCs w:val="38"/>
+        </w:rPr>
+      </w:pPr>
+      <w:r>
+        <w:rPr>
+          <w:rFonts w:ascii="Consolas" w:hAnsi="Consolas" w:cs="Open Sans"/>
+          <w:caps/>
+          <w:color w:val="0564AA"/>
+          <w:spacing w:val="8"/>
+          <w:sz w:val="38"/>
+          <w:szCs w:val="38"/>
+        </w:rPr>
+        <w:t>descrição</w:t>
+      </w:r>
+      <w:r>
+        <w:rPr>
+          <w:rFonts w:ascii="Consolas" w:hAnsi="Consolas" w:cs="Open Sans"/>
+          <w:caps/>
+          <w:color w:val="0564AA"/>
+          <w:spacing w:val="8"/>
+          <w:sz w:val="38"/>
+          <w:szCs w:val="38"/>
+        </w:rPr>
+        <w:t>:</w:t>
+      </w:r>
+    </w:p>
+    <w:p>
+      <w:pPr>
+        <w:rPr>
+          <w:rFonts w:ascii="Arial" w:eastAsia="Quire Sans" w:hAnsi="Arial" w:cs="Arial"/>
+          <w:sz w:val="24"/>
+        </w:rPr>
+      </w:pPr>
+      <w:r>
+        <w:rPr>
+          <w:rFonts w:ascii="Arial" w:hAnsi="Arial" w:cs="Arial"/>
+          <w:sz w:val="24"/>
+          <w:szCs w:val="24"/>
+        </w:rPr>
+        <w:t xml:space="preserve">O Projeto </w:t>
+      </w:r>
+      <w:r>
+        <w:rPr>
+          <w:rFonts w:ascii="Arial" w:hAnsi="Arial" w:cs="Arial"/>
+          <w:sz w:val="24"/>
+          <w:szCs w:val="24"/>
+        </w:rPr>
+        <w:t>visa</w:t>
+      </w:r>
+      <w:r>
+        <w:rPr>
+          <w:rFonts w:ascii="Arial" w:hAnsi="Arial" w:cs="Arial"/>
+          <w:sz w:val="24"/>
+          <w:szCs w:val="24"/>
+        </w:rPr>
+        <w:t xml:space="preserve"> </w:t>
+      </w:r>
+      <w:r>
+        <w:rPr>
+          <w:rFonts w:ascii="Arial" w:eastAsia="Quire Sans" w:hAnsi="Arial" w:cs="Arial"/>
+          <w:sz w:val="24"/>
+        </w:rPr>
+        <w:t>comporta</w:t>
+      </w:r>
+      <w:r>
+        <w:rPr>
+          <w:rFonts w:ascii="Arial" w:eastAsia="Quire Sans" w:hAnsi="Arial" w:cs="Arial"/>
+          <w:sz w:val="24"/>
+        </w:rPr>
+        <w:t>r</w:t>
+      </w:r>
+      <w:r>
+        <w:rPr>
+          <w:rFonts w:ascii="Arial" w:eastAsia="Quire Sans" w:hAnsi="Arial" w:cs="Arial"/>
+          <w:sz w:val="24"/>
+        </w:rPr>
+        <w:t xml:space="preserve"> uma plataforma que vai possi</w:t>
+      </w:r>
+      <w:r>
+        <w:rPr>
+          <w:rFonts w:ascii="Arial" w:eastAsia="Quire Sans" w:hAnsi="Arial" w:cs="Arial"/>
+          <w:sz w:val="24"/>
+        </w:rPr>
+        <w:t xml:space="preserve">bilitar a </w:t>
+      </w:r>
+      <w:r>
+        <w:rPr>
+          <w:rFonts w:ascii="Arial" w:eastAsia="Quire Sans" w:hAnsi="Arial" w:cs="Arial"/>
+          <w:sz w:val="24"/>
+        </w:rPr>
+        <w:t>visualização</w:t>
+      </w:r>
+      <w:r>
+        <w:rPr>
+          <w:rFonts w:ascii="Arial" w:eastAsia="Quire Sans" w:hAnsi="Arial" w:cs="Arial"/>
+          <w:sz w:val="24"/>
+        </w:rPr>
+        <w:t xml:space="preserve"> </w:t>
+      </w:r>
+      <w:r>
+        <w:rPr>
+          <w:rFonts w:ascii="Arial" w:eastAsia="Quire Sans" w:hAnsi="Arial" w:cs="Arial"/>
+          <w:sz w:val="24"/>
+        </w:rPr>
+        <w:t>de informações</w:t>
+      </w:r>
+      <w:r>
+        <w:rPr>
+          <w:rFonts w:ascii="Arial" w:eastAsia="Quire Sans" w:hAnsi="Arial" w:cs="Arial"/>
+          <w:sz w:val="24"/>
+        </w:rPr>
+        <w:t>, experiências pessoais e dicas relacionadas</w:t>
+      </w:r>
+      <w:r>
+        <w:rPr>
+          <w:rFonts w:ascii="Arial" w:eastAsia="Quire Sans" w:hAnsi="Arial" w:cs="Arial"/>
+          <w:sz w:val="24"/>
+        </w:rPr>
+        <w:t xml:space="preserve"> ao </w:t>
+      </w:r>
+      <w:proofErr w:type="spellStart"/>
+      <w:r>
+        <w:rPr>
+          <w:rFonts w:ascii="Arial" w:eastAsia="Quire Sans" w:hAnsi="Arial" w:cs="Arial"/>
+          <w:sz w:val="24"/>
+        </w:rPr>
+        <w:t>tdah</w:t>
+      </w:r>
+      <w:proofErr w:type="spellEnd"/>
+      <w:r>
+        <w:rPr>
+          <w:rFonts w:ascii="Arial" w:eastAsia="Quire Sans" w:hAnsi="Arial" w:cs="Arial"/>
+          <w:sz w:val="24"/>
+        </w:rPr>
+        <w:t xml:space="preserve">. </w:t>
+      </w:r>
+    </w:p>
+    <w:p>
+      <w:pPr>
+        <w:rPr>
+          <w:rFonts w:ascii="Arial" w:eastAsia="Quire Sans" w:hAnsi="Arial" w:cs="Arial"/>
+          <w:sz w:val="24"/>
+        </w:rPr>
+      </w:pPr>
+      <w:r>
+        <w:rPr>
+          <w:rFonts w:ascii="Arial" w:eastAsia="Quire Sans" w:hAnsi="Arial" w:cs="Arial"/>
+          <w:sz w:val="24"/>
+        </w:rPr>
+        <w:t xml:space="preserve">A aplicação será feita localmente, </w:t>
+      </w:r>
+      <w:r>
+        <w:rPr>
+          <w:rFonts w:ascii="Arial" w:eastAsia="Quire Sans" w:hAnsi="Arial" w:cs="Arial"/>
+          <w:sz w:val="24"/>
+        </w:rPr>
+        <w:t xml:space="preserve">usando das linguagens de programação: HTML, CSS, </w:t>
+      </w:r>
+      <w:r>
+        <w:rPr>
+          <w:rFonts w:ascii="Arial" w:eastAsia="Quire Sans" w:hAnsi="Arial" w:cs="Arial"/>
+          <w:sz w:val="24"/>
+        </w:rPr>
+        <w:t>Java Script</w:t>
+      </w:r>
+      <w:r>
+        <w:rPr>
+          <w:rFonts w:ascii="Arial" w:eastAsia="Quire Sans" w:hAnsi="Arial" w:cs="Arial"/>
+          <w:sz w:val="24"/>
+        </w:rPr>
+        <w:t xml:space="preserve"> e Java</w:t>
+      </w:r>
+      <w:r>
+        <w:rPr>
+          <w:rFonts w:ascii="Arial" w:eastAsia="Quire Sans" w:hAnsi="Arial" w:cs="Arial"/>
+          <w:sz w:val="24"/>
+        </w:rPr>
+        <w:t>.</w:t>
+      </w:r>
+    </w:p>
+    <w:p>
+      <w:pPr>
+        <w:rPr>
+          <w:rFonts w:ascii="Arial" w:eastAsia="Quire Sans" w:hAnsi="Arial" w:cs="Arial"/>
+          <w:sz w:val="24"/>
+        </w:rPr>
+      </w:pPr>
+      <w:r>
+        <w:rPr>
+          <w:rFonts w:ascii="Arial" w:eastAsia="Quire Sans" w:hAnsi="Arial" w:cs="Arial"/>
+          <w:sz w:val="24"/>
+        </w:rPr>
+        <w:t>A aplicação s</w:t>
+      </w:r>
+      <w:r>
+        <w:rPr>
+          <w:rFonts w:ascii="Arial" w:eastAsia="Quire Sans" w:hAnsi="Arial" w:cs="Arial"/>
+          <w:sz w:val="24"/>
+        </w:rPr>
+        <w:t xml:space="preserve">erá um site composto por 7 telas, sendo elas: Home, </w:t>
+      </w:r>
+      <w:r>
+        <w:rPr>
+          <w:rFonts w:ascii="Arial" w:eastAsia="Quire Sans" w:hAnsi="Arial" w:cs="Arial"/>
+          <w:sz w:val="24"/>
+        </w:rPr>
+        <w:t xml:space="preserve">Cadastro, Login, </w:t>
+      </w:r>
+      <w:proofErr w:type="gramStart"/>
+      <w:r>
+        <w:rPr>
+          <w:rFonts w:ascii="Arial" w:eastAsia="Quire Sans" w:hAnsi="Arial" w:cs="Arial"/>
+          <w:sz w:val="24"/>
+        </w:rPr>
+        <w:t>Sobre</w:t>
+      </w:r>
+      <w:proofErr w:type="gramEnd"/>
+      <w:r>
+        <w:rPr>
+          <w:rFonts w:ascii="Arial" w:eastAsia="Quire Sans" w:hAnsi="Arial" w:cs="Arial"/>
+          <w:sz w:val="24"/>
+        </w:rPr>
+        <w:t xml:space="preserve"> o TDAH, </w:t>
+      </w:r>
+      <w:r>
+        <w:rPr>
+          <w:rFonts w:ascii="Arial" w:eastAsia="Quire Sans" w:hAnsi="Arial" w:cs="Arial"/>
+          <w:sz w:val="24"/>
+        </w:rPr>
+        <w:t>Dicas, Experiencias Pessoais e Gráfico Comparativo</w:t>
+      </w:r>
+      <w:r>
+        <w:rPr>
+          <w:rFonts w:ascii="Arial" w:eastAsia="Quire Sans" w:hAnsi="Arial" w:cs="Arial"/>
+          <w:sz w:val="24"/>
+        </w:rPr>
+        <w:t>.</w:t>
+      </w:r>
+    </w:p>
+    <w:p>
+      <w:pPr>
+        <w:pStyle w:val="Ttulo1"/>
+        <w:shd w:val="clear" w:color="auto" w:fill="FFFFFF"/>
+        <w:spacing w:before="0"/>
+        <w:ind w:left="1070"/>
+        <w:textAlignment w:val="baseline"/>
+        <w:rPr>
+          <w:rFonts w:ascii="Consolas" w:hAnsi="Consolas" w:cs="Open Sans"/>
+          <w:caps/>
+          <w:color w:val="0564AA"/>
+          <w:spacing w:val="8"/>
+          <w:sz w:val="38"/>
+          <w:szCs w:val="38"/>
+        </w:rPr>
+      </w:pPr>
+      <w:r>
+        <w:rPr>
+          <w:rFonts w:ascii="Consolas" w:hAnsi="Consolas" w:cs="Open Sans"/>
+          <w:caps/>
+          <w:color w:val="0564AA"/>
+          <w:spacing w:val="8"/>
+          <w:sz w:val="38"/>
+          <w:szCs w:val="38"/>
+        </w:rPr>
+        <w:t>resultado esperado</w:t>
+      </w:r>
+      <w:r>
+        <w:rPr>
+          <w:rFonts w:ascii="Consolas" w:hAnsi="Consolas" w:cs="Open Sans"/>
+          <w:caps/>
+          <w:color w:val="0564AA"/>
+          <w:spacing w:val="8"/>
+          <w:sz w:val="38"/>
+          <w:szCs w:val="38"/>
+        </w:rPr>
+        <w:t>:</w:t>
+      </w:r>
+    </w:p>
+    <w:p>
+      <w:pPr>
+        <w:rPr>
+          <w:rFonts w:ascii="Arial" w:eastAsia="Quire Sans" w:hAnsi="Arial" w:cs="Arial"/>
+          <w:sz w:val="24"/>
+        </w:rPr>
+      </w:pPr>
+      <w:r>
+        <w:rPr>
+          <w:rFonts w:ascii="Arial" w:eastAsia="Quire Sans" w:hAnsi="Arial" w:cs="Arial"/>
+          <w:sz w:val="24"/>
+        </w:rPr>
+        <w:t xml:space="preserve">O que espero alcançar ao fim desse projeto </w:t>
+      </w:r>
+      <w:r>
+        <w:rPr>
+          <w:rFonts w:ascii="Arial" w:eastAsia="Quire Sans" w:hAnsi="Arial" w:cs="Arial"/>
+          <w:sz w:val="24"/>
+        </w:rPr>
+        <w:t>é um local</w:t>
+      </w:r>
+      <w:r>
+        <w:rPr>
+          <w:rFonts w:ascii="Arial" w:eastAsia="Quire Sans" w:hAnsi="Arial" w:cs="Arial"/>
+          <w:sz w:val="24"/>
+        </w:rPr>
+        <w:t xml:space="preserve"> virtual que sirva para a propagação do conhecimento </w:t>
+      </w:r>
+      <w:proofErr w:type="gramStart"/>
+      <w:r>
+        <w:rPr>
+          <w:rFonts w:ascii="Arial" w:eastAsia="Quire Sans" w:hAnsi="Arial" w:cs="Arial"/>
+          <w:sz w:val="24"/>
+        </w:rPr>
+        <w:t>cientifico</w:t>
+      </w:r>
+      <w:proofErr w:type="gramEnd"/>
+      <w:r>
+        <w:rPr>
+          <w:rFonts w:ascii="Arial" w:eastAsia="Quire Sans" w:hAnsi="Arial" w:cs="Arial"/>
+          <w:sz w:val="24"/>
+        </w:rPr>
+        <w:t xml:space="preserve"> a respeito do TDAH, </w:t>
+      </w:r>
+      <w:r>
+        <w:rPr>
+          <w:rFonts w:ascii="Arial" w:eastAsia="Quire Sans" w:hAnsi="Arial" w:cs="Arial"/>
+          <w:sz w:val="24"/>
+        </w:rPr>
+        <w:t>mas que também carregue dicas e reflexões para auxiliar pessoas que estão diretamente relacionadas com o tema.</w:t>
+      </w:r>
+    </w:p>
+    <w:p>
+      <w:pPr>
+        <w:pStyle w:val="Ttulo1"/>
+        <w:shd w:val="clear" w:color="auto" w:fill="FFFFFF"/>
+        <w:spacing w:before="0"/>
+        <w:ind w:left="1070"/>
+        <w:textAlignment w:val="baseline"/>
+        <w:rPr>
+          <w:rFonts w:ascii="Consolas" w:hAnsi="Consolas" w:cs="Open Sans"/>
+          <w:caps/>
+          <w:color w:val="0564AA"/>
+          <w:spacing w:val="8"/>
+          <w:sz w:val="38"/>
+          <w:szCs w:val="38"/>
+        </w:rPr>
+      </w:pPr>
+      <w:r>
+        <w:rPr>
+          <w:rFonts w:ascii="Consolas" w:hAnsi="Consolas" w:cs="Open Sans"/>
+          <w:caps/>
+          <w:color w:val="0564AA"/>
+          <w:spacing w:val="8"/>
+          <w:sz w:val="38"/>
+          <w:szCs w:val="38"/>
+        </w:rPr>
+        <w:t>re</w:t>
+      </w:r>
+      <w:r>
+        <w:rPr>
+          <w:rFonts w:ascii="Consolas" w:hAnsi="Consolas" w:cs="Open Sans"/>
+          <w:caps/>
+          <w:color w:val="0564AA"/>
+          <w:spacing w:val="8"/>
+          <w:sz w:val="38"/>
+          <w:szCs w:val="38"/>
+        </w:rPr>
+        <w:t>quisitos</w:t>
+      </w:r>
+      <w:r>
+        <w:rPr>
+          <w:rFonts w:ascii="Consolas" w:hAnsi="Consolas" w:cs="Open Sans"/>
+          <w:caps/>
+          <w:color w:val="0564AA"/>
+          <w:spacing w:val="8"/>
+          <w:sz w:val="38"/>
+          <w:szCs w:val="38"/>
+        </w:rPr>
+        <w:t>:</w:t>
+      </w:r>
+    </w:p>
+    <w:tbl>
+      <w:tblPr>
+        <w:tblW w:w="8634" w:type="dxa"/>
+        <w:tblInd w:w="206" w:type="dxa"/>
+        <w:tblLayout w:type="fixed"/>
+        <w:tblLook w:val="0000" w:firstRow="0" w:lastRow="0" w:firstColumn="0" w:lastColumn="0" w:noHBand="0" w:noVBand="0"/>
+      </w:tblPr>
+      <w:tblGrid>
+        <w:gridCol w:w="1994"/>
+        <w:gridCol w:w="3170"/>
+        <w:gridCol w:w="2003"/>
+        <w:gridCol w:w="1467"/>
+      </w:tblGrid>
+      <w:tr>
+        <w:tc>
+          <w:tcPr>
+            <w:tcW w:w="1994" w:type="dxa"/>
+            <w:tcBorders>
+              <w:top w:val="single" w:sz="4" w:space="0" w:color="000000"/>
+              <w:left w:val="single" w:sz="4" w:space="0" w:color="000000"/>
+              <w:bottom w:val="single" w:sz="4" w:space="0" w:color="000000"/>
+              <w:right w:val="single" w:sz="4" w:space="0" w:color="000000"/>
+            </w:tcBorders>
+            <w:shd w:val="clear" w:color="auto" w:fill="349CC2"/>
+          </w:tcPr>
+          <w:p>
+            <w:pPr>
+              <w:widowControl w:val="0"/>
+              <w:spacing w:after="0" w:line="240" w:lineRule="auto"/>
+            </w:pPr>
+            <w:r>
+              <w:rPr>
+                <w:rFonts w:ascii="Quire Sans" w:eastAsia="Quire Sans" w:hAnsi="Quire Sans" w:cs="Quire Sans"/>
+                <w:b/>
+                <w:color w:val="0D0D0D"/>
+                <w:sz w:val="32"/>
+              </w:rPr>
+              <w:t>Requisitos</w:t>
+            </w:r>
+          </w:p>
+        </w:tc>
+        <w:tc>
+          <w:tcPr>
+            <w:tcW w:w="3170" w:type="dxa"/>
+            <w:tcBorders>
+              <w:top w:val="single" w:sz="4" w:space="0" w:color="000000"/>
+              <w:left w:val="single" w:sz="4" w:space="0" w:color="000000"/>
+              <w:bottom w:val="single" w:sz="4" w:space="0" w:color="000000"/>
+              <w:right w:val="single" w:sz="4" w:space="0" w:color="000000"/>
+            </w:tcBorders>
+            <w:shd w:val="clear" w:color="auto" w:fill="2F99BF"/>
+          </w:tcPr>
+          <w:p>
+            <w:pPr>
+              <w:widowControl w:val="0"/>
+              <w:spacing w:after="0" w:line="240" w:lineRule="auto"/>
+            </w:pPr>
+            <w:r>
+              <w:rPr>
+                <w:rFonts w:ascii="Quire Sans" w:eastAsia="Quire Sans" w:hAnsi="Quire Sans" w:cs="Quire Sans"/>
+                <w:b/>
+                <w:sz w:val="32"/>
+              </w:rPr>
+              <w:t>Descrição</w:t>
+            </w:r>
+          </w:p>
+        </w:tc>
+        <w:tc>
+          <w:tcPr>
+            <w:tcW w:w="2003" w:type="dxa"/>
+            <w:tcBorders>
+              <w:top w:val="single" w:sz="4" w:space="0" w:color="000000"/>
+              <w:left w:val="single" w:sz="4" w:space="0" w:color="000000"/>
+              <w:bottom w:val="single" w:sz="4" w:space="0" w:color="000000"/>
+              <w:right w:val="single" w:sz="4" w:space="0" w:color="000000"/>
+            </w:tcBorders>
+            <w:shd w:val="clear" w:color="auto" w:fill="2F99BF"/>
+          </w:tcPr>
+          <w:p>
+            <w:pPr>
+              <w:widowControl w:val="0"/>
+              <w:spacing w:after="0" w:line="240" w:lineRule="auto"/>
+            </w:pPr>
+            <w:r>
+              <w:rPr>
+                <w:rFonts w:ascii="Quire Sans" w:eastAsia="Quire Sans" w:hAnsi="Quire Sans" w:cs="Quire Sans"/>
+                <w:b/>
+                <w:sz w:val="32"/>
+              </w:rPr>
+              <w:t>Classificação</w:t>
+            </w:r>
+          </w:p>
+        </w:tc>
+        <w:tc>
+          <w:tcPr>
+            <w:tcW w:w="1467" w:type="dxa"/>
+            <w:tcBorders>
+              <w:top w:val="single" w:sz="4" w:space="0" w:color="000000"/>
+              <w:left w:val="single" w:sz="4" w:space="0" w:color="000000"/>
+              <w:bottom w:val="single" w:sz="4" w:space="0" w:color="000000"/>
+              <w:right w:val="single" w:sz="4" w:space="0" w:color="000000"/>
+            </w:tcBorders>
+            <w:shd w:val="clear" w:color="auto" w:fill="2F99BF"/>
+          </w:tcPr>
+          <w:p>
+            <w:pPr>
+              <w:widowControl w:val="0"/>
+              <w:spacing w:after="0" w:line="240" w:lineRule="auto"/>
+            </w:pPr>
+            <w:r>
+              <w:rPr>
+                <w:rFonts w:ascii="Quire Sans" w:eastAsia="Quire Sans" w:hAnsi="Quire Sans" w:cs="Quire Sans"/>
+                <w:b/>
+                <w:sz w:val="32"/>
+              </w:rPr>
+              <w:t>Tipo</w:t>
+            </w:r>
+          </w:p>
+        </w:tc>
+      </w:tr>
+      <w:tr>
+        <w:trPr>
+          <w:trHeight w:val="2365"/>
+        </w:trPr>
+        <w:tc>
+          <w:tcPr>
+            <w:tcW w:w="1994" w:type="dxa"/>
+            <w:tcBorders>
+              <w:top w:val="single" w:sz="4" w:space="0" w:color="000000"/>
+              <w:left w:val="single" w:sz="4" w:space="0" w:color="000000"/>
+              <w:bottom w:val="single" w:sz="4" w:space="0" w:color="000000"/>
+              <w:right w:val="single" w:sz="4" w:space="0" w:color="000000"/>
+            </w:tcBorders>
+            <w:shd w:val="clear" w:color="000000" w:fill="FFFFFF"/>
+          </w:tcPr>
+          <w:p>
+            <w:pPr>
+              <w:widowControl w:val="0"/>
+              <w:spacing w:after="0" w:line="240" w:lineRule="auto"/>
+              <w:jc w:val="center"/>
+            </w:pPr>
+            <w:r>
+              <w:rPr>
+                <w:rFonts w:ascii="Quire Sans" w:eastAsia="Quire Sans" w:hAnsi="Quire Sans" w:cs="Quire Sans"/>
+                <w:sz w:val="24"/>
+              </w:rPr>
+              <w:t>Tela Home</w:t>
+            </w:r>
+          </w:p>
+        </w:tc>
+        <w:tc>
+          <w:tcPr>
+            <w:tcW w:w="3170" w:type="dxa"/>
+            <w:tcBorders>
+              <w:top w:val="single" w:sz="4" w:space="0" w:color="000000"/>
+              <w:left w:val="single" w:sz="4" w:space="0" w:color="000000"/>
+              <w:bottom w:val="single" w:sz="4" w:space="0" w:color="000000"/>
+              <w:right w:val="single" w:sz="4" w:space="0" w:color="000000"/>
+            </w:tcBorders>
+            <w:shd w:val="clear" w:color="000000" w:fill="FFFFFF"/>
+          </w:tcPr>
+          <w:p>
+            <w:pPr>
+              <w:widowControl w:val="0"/>
+              <w:spacing w:after="0" w:line="240" w:lineRule="auto"/>
+            </w:pPr>
+            <w:r>
+              <w:rPr>
+                <w:rFonts w:ascii="Quire Sans" w:eastAsia="Quire Sans" w:hAnsi="Quire Sans" w:cs="Quire Sans"/>
+                <w:sz w:val="24"/>
+              </w:rPr>
+              <w:t>Tela inicial do site deve conter as seguintes sessões:</w:t>
+            </w:r>
+            <w:r>
+              <w:rPr>
+                <w:rFonts w:ascii="Quire Sans" w:eastAsia="Quire Sans" w:hAnsi="Quire Sans" w:cs="Quire Sans"/>
+                <w:sz w:val="24"/>
+              </w:rPr>
+              <w:br/>
+              <w:t>- Sobre nós;</w:t>
+            </w:r>
+            <w:r>
+              <w:rPr>
+                <w:rFonts w:ascii="Quire Sans" w:eastAsia="Quire Sans" w:hAnsi="Quire Sans" w:cs="Quire Sans"/>
+                <w:sz w:val="24"/>
+              </w:rPr>
+              <w:br/>
+              <w:t>- Sobre o Projeto;</w:t>
+            </w:r>
+            <w:r>
+              <w:rPr>
+                <w:rFonts w:ascii="Quire Sans" w:eastAsia="Quire Sans" w:hAnsi="Quire Sans" w:cs="Quire Sans"/>
+                <w:sz w:val="24"/>
+              </w:rPr>
+              <w:br/>
+              <w:t>- Passo a passo da ferramenta;</w:t>
+            </w:r>
+            <w:r>
+              <w:rPr>
+                <w:rFonts w:ascii="Quire Sans" w:eastAsia="Quire Sans" w:hAnsi="Quire Sans" w:cs="Quire Sans"/>
+                <w:sz w:val="24"/>
+              </w:rPr>
+              <w:br/>
+              <w:t>- Fluxo de implementação</w:t>
+            </w:r>
+            <w:r>
+              <w:rPr>
+                <w:rFonts w:ascii="Quire Sans" w:eastAsia="Quire Sans" w:hAnsi="Quire Sans" w:cs="Quire Sans"/>
+                <w:sz w:val="24"/>
+              </w:rPr>
+              <w:br/>
+              <w:t>- Entre em contato;</w:t>
+            </w:r>
+          </w:p>
+        </w:tc>
+        <w:tc>
+          <w:tcPr>
+            <w:tcW w:w="2003" w:type="dxa"/>
+            <w:tcBorders>
+              <w:top w:val="single" w:sz="4" w:space="0" w:color="000000"/>
+              <w:left w:val="single" w:sz="4" w:space="0" w:color="000000"/>
+              <w:bottom w:val="single" w:sz="4" w:space="0" w:color="000000"/>
+              <w:right w:val="single" w:sz="4" w:space="0" w:color="000000"/>
+            </w:tcBorders>
+            <w:shd w:val="clear" w:color="auto" w:fill="A8D08D"/>
+          </w:tcPr>
+          <w:p>
+            <w:pPr>
+              <w:widowControl w:val="0"/>
+              <w:spacing w:after="0" w:line="240" w:lineRule="auto"/>
+              <w:jc w:val="center"/>
+            </w:pPr>
+            <w:r>
+              <w:rPr>
+                <w:rFonts w:ascii="Quire Sans" w:eastAsia="Quire Sans" w:hAnsi="Quire Sans" w:cs="Quire Sans"/>
+                <w:sz w:val="24"/>
+              </w:rPr>
+              <w:t>Essencial</w:t>
+            </w:r>
+          </w:p>
+        </w:tc>
+        <w:tc>
+          <w:tcPr>
+            <w:tcW w:w="1467" w:type="dxa"/>
+            <w:tcBorders>
+              <w:top w:val="single" w:sz="4" w:space="0" w:color="000000"/>
+              <w:left w:val="single" w:sz="4" w:space="0" w:color="000000"/>
+              <w:bottom w:val="single" w:sz="4" w:space="0" w:color="000000"/>
+              <w:right w:val="single" w:sz="4" w:space="0" w:color="000000"/>
+            </w:tcBorders>
+            <w:shd w:val="clear" w:color="000000" w:fill="FFFFFF"/>
+          </w:tcPr>
+          <w:p>
+            <w:pPr>
+              <w:widowControl w:val="0"/>
+              <w:spacing w:after="0" w:line="240" w:lineRule="auto"/>
+              <w:jc w:val="center"/>
+            </w:pPr>
+            <w:r>
+              <w:rPr>
+                <w:rFonts w:ascii="Quire Sans" w:eastAsia="Quire Sans" w:hAnsi="Quire Sans" w:cs="Quire Sans"/>
+                <w:sz w:val="24"/>
+              </w:rPr>
+              <w:t>Não Funcional</w:t>
+            </w:r>
+          </w:p>
+        </w:tc>
+      </w:tr>
+      <w:tr>
+        <w:trPr>
+          <w:trHeight w:val="3508"/>
+        </w:trPr>
+        <w:tc>
+          <w:tcPr>
+            <w:tcW w:w="1994" w:type="dxa"/>
+            <w:tcBorders>
+              <w:top w:val="single" w:sz="4" w:space="0" w:color="000000"/>
+              <w:left w:val="single" w:sz="4" w:space="0" w:color="000000"/>
+              <w:bottom w:val="single" w:sz="4" w:space="0" w:color="000000"/>
+              <w:right w:val="single" w:sz="4" w:space="0" w:color="000000"/>
+            </w:tcBorders>
+            <w:shd w:val="clear" w:color="000000" w:fill="FFFFFF"/>
+          </w:tcPr>
+          <w:p>
+            <w:pPr>
+              <w:widowControl w:val="0"/>
+              <w:spacing w:after="0" w:line="240" w:lineRule="auto"/>
+              <w:jc w:val="center"/>
+            </w:pPr>
+            <w:r>
+              <w:rPr>
+                <w:rFonts w:ascii="Quire Sans" w:eastAsia="Quire Sans" w:hAnsi="Quire Sans" w:cs="Quire Sans"/>
+                <w:sz w:val="24"/>
+              </w:rPr>
+              <w:t>Tela Cadastro</w:t>
+            </w:r>
+          </w:p>
+        </w:tc>
+        <w:tc>
+          <w:tcPr>
+            <w:tcW w:w="3170" w:type="dxa"/>
+            <w:tcBorders>
+              <w:top w:val="single" w:sz="4" w:space="0" w:color="000000"/>
+              <w:left w:val="single" w:sz="4" w:space="0" w:color="000000"/>
+              <w:bottom w:val="single" w:sz="4" w:space="0" w:color="000000"/>
+              <w:right w:val="single" w:sz="4" w:space="0" w:color="000000"/>
+            </w:tcBorders>
+            <w:shd w:val="clear" w:color="000000" w:fill="FFFFFF"/>
+          </w:tcPr>
+          <w:p>
+            <w:pPr>
+              <w:widowControl w:val="0"/>
+              <w:spacing w:after="0" w:line="240" w:lineRule="auto"/>
+              <w:rPr>
+                <w:rFonts w:ascii="Quire Sans" w:eastAsia="Quire Sans" w:hAnsi="Quire Sans" w:cs="Quire Sans"/>
+                <w:sz w:val="24"/>
+              </w:rPr>
+            </w:pPr>
+            <w:r>
+              <w:rPr>
+                <w:rFonts w:ascii="Quire Sans" w:eastAsia="Quire Sans" w:hAnsi="Quire Sans" w:cs="Quire Sans"/>
+                <w:sz w:val="24"/>
+              </w:rPr>
+              <w:t>Tela de Cadastro para cadastro de novo acesso ao sistema deve conter os seguintes campos:</w:t>
+            </w:r>
+            <w:r>
+              <w:rPr>
+                <w:rFonts w:ascii="Quire Sans" w:eastAsia="Quire Sans" w:hAnsi="Quire Sans" w:cs="Quire Sans"/>
+                <w:sz w:val="24"/>
+              </w:rPr>
+              <w:br/>
+              <w:t>- Nome</w:t>
+            </w:r>
+            <w:r>
+              <w:rPr>
+                <w:rFonts w:ascii="Quire Sans" w:eastAsia="Quire Sans" w:hAnsi="Quire Sans" w:cs="Quire Sans"/>
+                <w:sz w:val="24"/>
+              </w:rPr>
+              <w:br/>
+              <w:t>- Usuário</w:t>
+            </w:r>
+            <w:r>
+              <w:rPr>
+                <w:rFonts w:ascii="Quire Sans" w:eastAsia="Quire Sans" w:hAnsi="Quire Sans" w:cs="Quire Sans"/>
+                <w:sz w:val="24"/>
+              </w:rPr>
+              <w:br/>
+              <w:t xml:space="preserve">- </w:t>
+            </w:r>
+            <w:proofErr w:type="spellStart"/>
+            <w:r>
+              <w:rPr>
+                <w:rFonts w:ascii="Quire Sans" w:eastAsia="Quire Sans" w:hAnsi="Quire Sans" w:cs="Quire Sans"/>
+                <w:sz w:val="24"/>
+              </w:rPr>
+              <w:t>Email</w:t>
+            </w:r>
+            <w:proofErr w:type="spellEnd"/>
+            <w:r>
+              <w:rPr>
+                <w:rFonts w:ascii="Quire Sans" w:eastAsia="Quire Sans" w:hAnsi="Quire Sans" w:cs="Quire Sans"/>
+                <w:sz w:val="24"/>
+              </w:rPr>
+              <w:br/>
+              <w:t>- Senha</w:t>
+            </w:r>
+            <w:r>
+              <w:rPr>
+                <w:rFonts w:ascii="Quire Sans" w:eastAsia="Quire Sans" w:hAnsi="Quire Sans" w:cs="Quire Sans"/>
+                <w:sz w:val="24"/>
+              </w:rPr>
+              <w:br/>
+              <w:t>- Confirmação de senha</w:t>
+            </w:r>
+            <w:r>
+              <w:rPr>
+                <w:rFonts w:ascii="Quire Sans" w:eastAsia="Quire Sans" w:hAnsi="Quire Sans" w:cs="Quire Sans"/>
+                <w:sz w:val="24"/>
+              </w:rPr>
+              <w:br/>
+              <w:t>- Link para tela Login;</w:t>
+            </w:r>
+            <w:r>
+              <w:rPr>
+                <w:rFonts w:ascii="Quire Sans" w:eastAsia="Quire Sans" w:hAnsi="Quire Sans" w:cs="Quire Sans"/>
+                <w:sz w:val="24"/>
+              </w:rPr>
+              <w:br/>
+              <w:t>- Link para tela Home;</w:t>
+            </w:r>
+          </w:p>
+          <w:p>
+            <w:pPr>
+              <w:widowControl w:val="0"/>
+              <w:spacing w:after="0" w:line="240" w:lineRule="auto"/>
+            </w:pPr>
+          </w:p>
+        </w:tc>
+        <w:tc>
+          <w:tcPr>
+            <w:tcW w:w="2003" w:type="dxa"/>
+            <w:tcBorders>
+              <w:top w:val="single" w:sz="4" w:space="0" w:color="000000"/>
+              <w:left w:val="single" w:sz="4" w:space="0" w:color="000000"/>
+              <w:bottom w:val="single" w:sz="4" w:space="0" w:color="000000"/>
+              <w:right w:val="single" w:sz="4" w:space="0" w:color="000000"/>
+            </w:tcBorders>
+            <w:shd w:val="clear" w:color="auto" w:fill="A8D08D"/>
+          </w:tcPr>
+          <w:p>
+            <w:pPr>
+              <w:widowControl w:val="0"/>
+              <w:spacing w:after="0" w:line="240" w:lineRule="auto"/>
+              <w:jc w:val="center"/>
+              <w:rPr>
+                <w:rFonts w:ascii="Quire Sans" w:eastAsia="Quire Sans" w:hAnsi="Quire Sans" w:cs="Quire Sans"/>
+                <w:sz w:val="24"/>
+              </w:rPr>
+            </w:pPr>
+          </w:p>
+          <w:p>
+            <w:pPr>
+              <w:widowControl w:val="0"/>
+              <w:spacing w:after="0" w:line="240" w:lineRule="auto"/>
+              <w:jc w:val="center"/>
+              <w:rPr>
+                <w:rFonts w:ascii="Quire Sans" w:eastAsia="Quire Sans" w:hAnsi="Quire Sans" w:cs="Quire Sans"/>
+                <w:sz w:val="24"/>
+              </w:rPr>
+            </w:pPr>
+          </w:p>
+          <w:p>
+            <w:pPr>
+              <w:widowControl w:val="0"/>
+              <w:spacing w:after="0" w:line="240" w:lineRule="auto"/>
+              <w:jc w:val="center"/>
+              <w:rPr>
+                <w:rFonts w:ascii="Quire Sans" w:eastAsia="Quire Sans" w:hAnsi="Quire Sans" w:cs="Quire Sans"/>
+                <w:sz w:val="24"/>
+              </w:rPr>
+            </w:pPr>
+          </w:p>
+          <w:p>
+            <w:pPr>
+              <w:widowControl w:val="0"/>
+              <w:spacing w:after="0" w:line="240" w:lineRule="auto"/>
+              <w:jc w:val="center"/>
+              <w:rPr>
+                <w:rFonts w:ascii="Quire Sans" w:eastAsia="Quire Sans" w:hAnsi="Quire Sans" w:cs="Quire Sans"/>
+                <w:sz w:val="24"/>
+              </w:rPr>
+            </w:pPr>
+          </w:p>
+          <w:p>
+            <w:pPr>
+              <w:widowControl w:val="0"/>
+              <w:spacing w:after="0" w:line="240" w:lineRule="auto"/>
+              <w:jc w:val="center"/>
+              <w:rPr>
+                <w:rFonts w:ascii="Quire Sans" w:eastAsia="Quire Sans" w:hAnsi="Quire Sans" w:cs="Quire Sans"/>
+                <w:sz w:val="24"/>
+              </w:rPr>
+            </w:pPr>
+          </w:p>
+          <w:p>
+            <w:pPr>
+              <w:widowControl w:val="0"/>
+              <w:spacing w:after="0" w:line="240" w:lineRule="auto"/>
+              <w:jc w:val="center"/>
+            </w:pPr>
+            <w:r>
+              <w:rPr>
+                <w:rFonts w:ascii="Quire Sans" w:eastAsia="Quire Sans" w:hAnsi="Quire Sans" w:cs="Quire Sans"/>
+                <w:sz w:val="24"/>
+              </w:rPr>
+              <w:t>Essencial</w:t>
+            </w:r>
+          </w:p>
+        </w:tc>
+        <w:tc>
+          <w:tcPr>
+            <w:tcW w:w="1467" w:type="dxa"/>
+            <w:tcBorders>
+              <w:top w:val="single" w:sz="4" w:space="0" w:color="000000"/>
+              <w:left w:val="single" w:sz="4" w:space="0" w:color="000000"/>
+              <w:bottom w:val="single" w:sz="4" w:space="0" w:color="000000"/>
+              <w:right w:val="single" w:sz="4" w:space="0" w:color="000000"/>
+            </w:tcBorders>
+            <w:shd w:val="clear" w:color="000000" w:fill="FFFFFF"/>
+          </w:tcPr>
+          <w:p>
+            <w:pPr>
+              <w:widowControl w:val="0"/>
+              <w:spacing w:after="0" w:line="240" w:lineRule="auto"/>
+              <w:jc w:val="center"/>
+            </w:pPr>
+            <w:r>
+              <w:rPr>
+                <w:rFonts w:ascii="Quire Sans" w:eastAsia="Quire Sans" w:hAnsi="Quire Sans" w:cs="Quire Sans"/>
+                <w:sz w:val="24"/>
+              </w:rPr>
+              <w:t>Não Funcional</w:t>
+            </w:r>
+          </w:p>
+        </w:tc>
+      </w:tr>
+      <w:tr>
+        <w:tc>
+          <w:tcPr>
+            <w:tcW w:w="1994" w:type="dxa"/>
+            <w:tcBorders>
+              <w:top w:val="single" w:sz="4" w:space="0" w:color="000000"/>
+              <w:left w:val="single" w:sz="4" w:space="0" w:color="000000"/>
+              <w:bottom w:val="single" w:sz="4" w:space="0" w:color="000000"/>
+              <w:right w:val="single" w:sz="4" w:space="0" w:color="000000"/>
+            </w:tcBorders>
+            <w:shd w:val="clear" w:color="000000" w:fill="FFFFFF"/>
+          </w:tcPr>
+          <w:p>
+            <w:pPr>
+              <w:widowControl w:val="0"/>
+              <w:spacing w:after="0" w:line="240" w:lineRule="auto"/>
+              <w:jc w:val="center"/>
+            </w:pPr>
+            <w:r>
+              <w:rPr>
+                <w:rFonts w:ascii="Quire Sans" w:eastAsia="Quire Sans" w:hAnsi="Quire Sans" w:cs="Quire Sans"/>
+                <w:sz w:val="24"/>
+              </w:rPr>
+              <w:lastRenderedPageBreak/>
+              <w:t>Tela Login</w:t>
+            </w:r>
+          </w:p>
+        </w:tc>
+        <w:tc>
+          <w:tcPr>
+            <w:tcW w:w="3170" w:type="dxa"/>
+            <w:tcBorders>
+              <w:top w:val="single" w:sz="4" w:space="0" w:color="000000"/>
+              <w:left w:val="single" w:sz="4" w:space="0" w:color="000000"/>
+              <w:bottom w:val="single" w:sz="4" w:space="0" w:color="000000"/>
+              <w:right w:val="single" w:sz="4" w:space="0" w:color="000000"/>
+            </w:tcBorders>
+            <w:shd w:val="clear" w:color="000000" w:fill="FFFFFF"/>
+          </w:tcPr>
+          <w:p>
+            <w:pPr>
+              <w:widowControl w:val="0"/>
+              <w:spacing w:after="0" w:line="240" w:lineRule="auto"/>
+            </w:pPr>
+            <w:r>
+              <w:rPr>
+                <w:rFonts w:ascii="Quire Sans" w:eastAsia="Quire Sans" w:hAnsi="Quire Sans" w:cs="Quire Sans"/>
+                <w:sz w:val="24"/>
+              </w:rPr>
+              <w:t>Tela de login para acesso do sistema, deve conter os seguintes campos:</w:t>
+            </w:r>
+            <w:r>
+              <w:rPr>
+                <w:rFonts w:ascii="Quire Sans" w:eastAsia="Quire Sans" w:hAnsi="Quire Sans" w:cs="Quire Sans"/>
+                <w:sz w:val="24"/>
+              </w:rPr>
+              <w:br/>
+              <w:t xml:space="preserve">- Usuário \ </w:t>
+            </w:r>
+            <w:proofErr w:type="spellStart"/>
+            <w:r>
+              <w:rPr>
+                <w:rFonts w:ascii="Quire Sans" w:eastAsia="Quire Sans" w:hAnsi="Quire Sans" w:cs="Quire Sans"/>
+                <w:sz w:val="24"/>
+              </w:rPr>
+              <w:t>Email</w:t>
+            </w:r>
+            <w:proofErr w:type="spellEnd"/>
+            <w:r>
+              <w:rPr>
+                <w:rFonts w:ascii="Quire Sans" w:eastAsia="Quire Sans" w:hAnsi="Quire Sans" w:cs="Quire Sans"/>
+                <w:sz w:val="24"/>
+              </w:rPr>
+              <w:br/>
+              <w:t>- Senha</w:t>
+            </w:r>
+            <w:r>
+              <w:rPr>
+                <w:rFonts w:ascii="Quire Sans" w:eastAsia="Quire Sans" w:hAnsi="Quire Sans" w:cs="Quire Sans"/>
+                <w:sz w:val="24"/>
+              </w:rPr>
+              <w:br/>
+              <w:t>- Link para tela Cadastro;</w:t>
+            </w:r>
+            <w:r>
+              <w:rPr>
+                <w:rFonts w:ascii="Quire Sans" w:eastAsia="Quire Sans" w:hAnsi="Quire Sans" w:cs="Quire Sans"/>
+                <w:sz w:val="24"/>
+              </w:rPr>
+              <w:br/>
+              <w:t>- Link para tela Home;</w:t>
+            </w:r>
+            <w:r>
+              <w:rPr>
+                <w:rFonts w:ascii="Quire Sans" w:eastAsia="Quire Sans" w:hAnsi="Quire Sans" w:cs="Quire Sans"/>
+                <w:sz w:val="24"/>
+              </w:rPr>
+              <w:br/>
+            </w:r>
+          </w:p>
+        </w:tc>
+        <w:tc>
+          <w:tcPr>
+            <w:tcW w:w="2003" w:type="dxa"/>
+            <w:tcBorders>
+              <w:top w:val="single" w:sz="4" w:space="0" w:color="000000"/>
+              <w:left w:val="single" w:sz="4" w:space="0" w:color="000000"/>
+              <w:bottom w:val="single" w:sz="4" w:space="0" w:color="000000"/>
+              <w:right w:val="single" w:sz="4" w:space="0" w:color="000000"/>
+            </w:tcBorders>
+            <w:shd w:val="clear" w:color="auto" w:fill="A8D08D"/>
+          </w:tcPr>
+          <w:p>
+            <w:pPr>
+              <w:widowControl w:val="0"/>
+              <w:spacing w:after="0" w:line="240" w:lineRule="auto"/>
+              <w:jc w:val="center"/>
+            </w:pPr>
+            <w:r>
+              <w:rPr>
+                <w:rFonts w:ascii="Quire Sans" w:eastAsia="Quire Sans" w:hAnsi="Quire Sans" w:cs="Quire Sans"/>
+                <w:sz w:val="24"/>
+              </w:rPr>
+              <w:t>Essencial</w:t>
+            </w:r>
+          </w:p>
+        </w:tc>
+        <w:tc>
+          <w:tcPr>
+            <w:tcW w:w="1467" w:type="dxa"/>
+            <w:tcBorders>
+              <w:top w:val="single" w:sz="4" w:space="0" w:color="000000"/>
+              <w:left w:val="single" w:sz="4" w:space="0" w:color="000000"/>
+              <w:bottom w:val="single" w:sz="4" w:space="0" w:color="000000"/>
+              <w:right w:val="single" w:sz="4" w:space="0" w:color="000000"/>
+            </w:tcBorders>
+            <w:shd w:val="clear" w:color="000000" w:fill="FFFFFF"/>
+          </w:tcPr>
+          <w:p>
+            <w:pPr>
+              <w:widowControl w:val="0"/>
+              <w:spacing w:after="0" w:line="240" w:lineRule="auto"/>
+              <w:jc w:val="center"/>
+            </w:pPr>
+            <w:r>
+              <w:rPr>
+                <w:rFonts w:ascii="Quire Sans" w:eastAsia="Quire Sans" w:hAnsi="Quire Sans" w:cs="Quire Sans"/>
+                <w:sz w:val="24"/>
+              </w:rPr>
+              <w:t>Não Funcional</w:t>
+            </w:r>
+          </w:p>
+        </w:tc>
+      </w:tr>
+      <w:tr>
+        <w:tc>
+          <w:tcPr>
+            <w:tcW w:w="1994" w:type="dxa"/>
+            <w:tcBorders>
+              <w:top w:val="single" w:sz="4" w:space="0" w:color="000000"/>
+              <w:left w:val="single" w:sz="4" w:space="0" w:color="000000"/>
+              <w:right w:val="single" w:sz="4" w:space="0" w:color="000000"/>
+            </w:tcBorders>
+            <w:shd w:val="clear" w:color="000000" w:fill="FFFFFF"/>
+          </w:tcPr>
+          <w:p>
+            <w:pPr>
+              <w:widowControl w:val="0"/>
+              <w:spacing w:after="0" w:line="240" w:lineRule="auto"/>
+              <w:jc w:val="center"/>
+            </w:pPr>
+          </w:p>
+        </w:tc>
+        <w:tc>
+          <w:tcPr>
+            <w:tcW w:w="3170" w:type="dxa"/>
+            <w:tcBorders>
+              <w:top w:val="single" w:sz="4" w:space="0" w:color="000000"/>
+              <w:left w:val="single" w:sz="4" w:space="0" w:color="000000"/>
+              <w:right w:val="single" w:sz="4" w:space="0" w:color="000000"/>
+            </w:tcBorders>
+            <w:shd w:val="clear" w:color="000000" w:fill="FFFFFF"/>
+          </w:tcPr>
+          <w:p>
+            <w:pPr>
+              <w:widowControl w:val="0"/>
+              <w:spacing w:after="0" w:line="240" w:lineRule="auto"/>
+            </w:pPr>
+          </w:p>
+        </w:tc>
+        <w:tc>
+          <w:tcPr>
+            <w:tcW w:w="2003" w:type="dxa"/>
+            <w:tcBorders>
+              <w:top w:val="single" w:sz="4" w:space="0" w:color="000000"/>
+              <w:left w:val="single" w:sz="4" w:space="0" w:color="000000"/>
+              <w:right w:val="single" w:sz="4" w:space="0" w:color="000000"/>
+            </w:tcBorders>
+            <w:shd w:val="clear" w:color="auto" w:fill="FFD966"/>
+          </w:tcPr>
+          <w:p>
+            <w:pPr>
+              <w:widowControl w:val="0"/>
+              <w:spacing w:after="0" w:line="240" w:lineRule="auto"/>
+            </w:pPr>
+          </w:p>
+        </w:tc>
+        <w:tc>
+          <w:tcPr>
+            <w:tcW w:w="1467" w:type="dxa"/>
+            <w:tcBorders>
+              <w:top w:val="single" w:sz="4" w:space="0" w:color="000000"/>
+              <w:left w:val="single" w:sz="4" w:space="0" w:color="000000"/>
+              <w:right w:val="single" w:sz="4" w:space="0" w:color="000000"/>
+            </w:tcBorders>
+            <w:shd w:val="clear" w:color="000000" w:fill="FFFFFF"/>
+          </w:tcPr>
+          <w:p>
+            <w:pPr>
+              <w:widowControl w:val="0"/>
+              <w:spacing w:after="0" w:line="240" w:lineRule="auto"/>
+              <w:jc w:val="center"/>
+            </w:pPr>
+          </w:p>
+        </w:tc>
+      </w:tr>
+      <w:tr>
+        <w:tc>
+          <w:tcPr>
+            <w:tcW w:w="1994" w:type="dxa"/>
+            <w:tcBorders>
+              <w:left w:val="single" w:sz="4" w:space="0" w:color="000000"/>
+              <w:bottom w:val="single" w:sz="4" w:space="0" w:color="000000"/>
+              <w:right w:val="single" w:sz="4" w:space="0" w:color="000000"/>
+            </w:tcBorders>
+            <w:shd w:val="clear" w:color="000000" w:fill="FFFFFF"/>
+          </w:tcPr>
+          <w:p>
+            <w:pPr>
+              <w:widowControl w:val="0"/>
+              <w:spacing w:after="0" w:line="240" w:lineRule="auto"/>
+              <w:jc w:val="center"/>
+            </w:pPr>
+            <w:r>
+              <w:rPr>
+                <w:rFonts w:ascii="Quire Sans" w:eastAsia="Quire Sans" w:hAnsi="Quire Sans" w:cs="Quire Sans"/>
+                <w:sz w:val="24"/>
+              </w:rPr>
+              <w:t>Calculadora Financeira</w:t>
+            </w:r>
+          </w:p>
+        </w:tc>
+        <w:tc>
+          <w:tcPr>
+            <w:tcW w:w="3170" w:type="dxa"/>
+            <w:tcBorders>
+              <w:left w:val="single" w:sz="4" w:space="0" w:color="000000"/>
+              <w:bottom w:val="single" w:sz="4" w:space="0" w:color="000000"/>
+              <w:right w:val="single" w:sz="4" w:space="0" w:color="000000"/>
+            </w:tcBorders>
+            <w:shd w:val="clear" w:color="000000" w:fill="FFFFFF"/>
+          </w:tcPr>
+          <w:p>
+            <w:pPr>
+              <w:widowControl w:val="0"/>
+              <w:spacing w:after="0" w:line="240" w:lineRule="auto"/>
+              <w:rPr>
+                <w:rFonts w:ascii="Calibri" w:eastAsia="Calibri" w:hAnsi="Calibri" w:cs="Calibri"/>
+              </w:rPr>
+            </w:pPr>
+          </w:p>
+        </w:tc>
+        <w:tc>
+          <w:tcPr>
+            <w:tcW w:w="2003" w:type="dxa"/>
+            <w:tcBorders>
+              <w:left w:val="single" w:sz="4" w:space="0" w:color="000000"/>
+              <w:bottom w:val="single" w:sz="4" w:space="0" w:color="000000"/>
+              <w:right w:val="single" w:sz="4" w:space="0" w:color="000000"/>
+            </w:tcBorders>
+            <w:shd w:val="clear" w:color="auto" w:fill="A8D08D"/>
+          </w:tcPr>
+          <w:p>
+            <w:pPr>
+              <w:widowControl w:val="0"/>
+              <w:spacing w:after="0" w:line="240" w:lineRule="auto"/>
+            </w:pPr>
+            <w:r>
+              <w:rPr>
+                <w:rFonts w:ascii="Quire Sans" w:eastAsia="Quire Sans" w:hAnsi="Quire Sans" w:cs="Quire Sans"/>
+                <w:sz w:val="24"/>
+              </w:rPr>
+              <w:t>Essencial</w:t>
+            </w:r>
+          </w:p>
+        </w:tc>
+        <w:tc>
+          <w:tcPr>
+            <w:tcW w:w="1467" w:type="dxa"/>
+            <w:tcBorders>
+              <w:left w:val="single" w:sz="4" w:space="0" w:color="000000"/>
+              <w:bottom w:val="single" w:sz="4" w:space="0" w:color="000000"/>
+              <w:right w:val="single" w:sz="4" w:space="0" w:color="000000"/>
+            </w:tcBorders>
+            <w:shd w:val="clear" w:color="000000" w:fill="FFFFFF"/>
+          </w:tcPr>
+          <w:p>
+            <w:pPr>
+              <w:widowControl w:val="0"/>
+              <w:spacing w:after="0" w:line="240" w:lineRule="auto"/>
+              <w:jc w:val="center"/>
+            </w:pPr>
+            <w:r>
+              <w:rPr>
+                <w:rFonts w:ascii="Quire Sans" w:eastAsia="Quire Sans" w:hAnsi="Quire Sans" w:cs="Quire Sans"/>
+                <w:sz w:val="24"/>
+              </w:rPr>
+              <w:t>Funcional</w:t>
+            </w:r>
+          </w:p>
+        </w:tc>
+      </w:tr>
+      <w:tr>
+        <w:tc>
+          <w:tcPr>
+            <w:tcW w:w="1994" w:type="dxa"/>
+            <w:tcBorders>
+              <w:top w:val="single" w:sz="4" w:space="0" w:color="000000"/>
+              <w:left w:val="single" w:sz="4" w:space="0" w:color="000000"/>
+              <w:bottom w:val="single" w:sz="4" w:space="0" w:color="000000"/>
+              <w:right w:val="single" w:sz="4" w:space="0" w:color="000000"/>
+            </w:tcBorders>
+            <w:shd w:val="clear" w:color="000000" w:fill="FFFFFF"/>
+          </w:tcPr>
+          <w:p>
+            <w:pPr>
+              <w:widowControl w:val="0"/>
+              <w:spacing w:after="0" w:line="240" w:lineRule="auto"/>
+              <w:jc w:val="center"/>
+            </w:pPr>
+          </w:p>
+        </w:tc>
+        <w:tc>
+          <w:tcPr>
+            <w:tcW w:w="3170" w:type="dxa"/>
+            <w:tcBorders>
+              <w:top w:val="single" w:sz="4" w:space="0" w:color="000000"/>
+              <w:left w:val="single" w:sz="4" w:space="0" w:color="000000"/>
+              <w:bottom w:val="single" w:sz="4" w:space="0" w:color="000000"/>
+              <w:right w:val="single" w:sz="4" w:space="0" w:color="000000"/>
+            </w:tcBorders>
+            <w:shd w:val="clear" w:color="000000" w:fill="FFFFFF"/>
+          </w:tcPr>
+          <w:p>
+            <w:pPr>
+              <w:widowControl w:val="0"/>
+              <w:spacing w:after="0" w:line="240" w:lineRule="auto"/>
+            </w:pPr>
+          </w:p>
+        </w:tc>
+        <w:tc>
+          <w:tcPr>
+            <w:tcW w:w="2003" w:type="dxa"/>
+            <w:tcBorders>
+              <w:top w:val="single" w:sz="4" w:space="0" w:color="000000"/>
+              <w:left w:val="single" w:sz="4" w:space="0" w:color="000000"/>
+              <w:bottom w:val="single" w:sz="4" w:space="0" w:color="000000"/>
+              <w:right w:val="single" w:sz="4" w:space="0" w:color="000000"/>
+            </w:tcBorders>
+            <w:shd w:val="clear" w:color="auto" w:fill="A8D08D"/>
+          </w:tcPr>
+          <w:p>
+            <w:pPr>
+              <w:widowControl w:val="0"/>
+              <w:spacing w:after="0" w:line="240" w:lineRule="auto"/>
+              <w:jc w:val="center"/>
+            </w:pPr>
+          </w:p>
+        </w:tc>
+        <w:tc>
+          <w:tcPr>
+            <w:tcW w:w="1467" w:type="dxa"/>
+            <w:tcBorders>
+              <w:top w:val="single" w:sz="4" w:space="0" w:color="000000"/>
+              <w:left w:val="single" w:sz="4" w:space="0" w:color="000000"/>
+              <w:bottom w:val="single" w:sz="4" w:space="0" w:color="000000"/>
+              <w:right w:val="single" w:sz="4" w:space="0" w:color="000000"/>
+            </w:tcBorders>
+            <w:shd w:val="clear" w:color="000000" w:fill="FFFFFF"/>
+          </w:tcPr>
+          <w:p>
+            <w:pPr>
+              <w:widowControl w:val="0"/>
+              <w:spacing w:after="0" w:line="240" w:lineRule="auto"/>
+              <w:jc w:val="center"/>
+            </w:pPr>
+          </w:p>
+        </w:tc>
+      </w:tr>
+    </w:tbl>
+    <w:p>
+      <w:pPr>
+        <w:rPr>
+          <w:rFonts w:ascii="Arial" w:eastAsia="Quire Sans" w:hAnsi="Arial" w:cs="Arial"/>
+          <w:sz w:val="24"/>
+        </w:rPr>
+      </w:pPr>
+    </w:p>
+    <w:p>
+      <w:pPr>
+        <w:pStyle w:val="Ttulo1"/>
+        <w:shd w:val="clear" w:color="auto" w:fill="FFFFFF"/>
+        <w:spacing w:before="0"/>
+        <w:ind w:left="1070"/>
+        <w:textAlignment w:val="baseline"/>
+        <w:rPr>
+          <w:rFonts w:ascii="Consolas" w:hAnsi="Consolas" w:cs="Open Sans"/>
+          <w:caps/>
+          <w:color w:val="0564AA"/>
+          <w:spacing w:val="8"/>
+          <w:sz w:val="38"/>
+          <w:szCs w:val="38"/>
+        </w:rPr>
+      </w:pPr>
+      <w:r>
+        <w:rPr>
+          <w:rFonts w:ascii="Consolas" w:hAnsi="Consolas" w:cs="Open Sans"/>
+          <w:caps/>
+          <w:color w:val="0564AA"/>
+          <w:spacing w:val="8"/>
+          <w:sz w:val="38"/>
+          <w:szCs w:val="38"/>
+        </w:rPr>
+        <w:t>premissas</w:t>
+      </w:r>
+      <w:r>
+        <w:rPr>
+          <w:rFonts w:ascii="Consolas" w:hAnsi="Consolas" w:cs="Open Sans"/>
+          <w:caps/>
+          <w:color w:val="0564AA"/>
+          <w:spacing w:val="8"/>
+          <w:sz w:val="38"/>
+          <w:szCs w:val="38"/>
+        </w:rPr>
+        <w:t>:</w:t>
+      </w:r>
+    </w:p>
+    <w:p>
+      <w:pPr>
+        <w:pStyle w:val="PargrafodaLista"/>
+        <w:numPr>
+          <w:ilvl w:val="0"/>
+          <w:numId w:val="2"/>
+        </w:numPr>
+        <w:rPr>
+          <w:rFonts w:ascii="Arial" w:eastAsia="Quire Sans" w:hAnsi="Arial" w:cs="Arial"/>
+          <w:sz w:val="24"/>
+        </w:rPr>
+      </w:pPr>
+      <w:r>
+        <w:rPr>
+          <w:rFonts w:ascii="Arial" w:eastAsia="Quire Sans" w:hAnsi="Arial" w:cs="Arial"/>
+          <w:sz w:val="24"/>
+        </w:rPr>
+        <w:t>Cliente terá conexão com a internet</w:t>
+      </w:r>
+      <w:r>
+        <w:rPr>
+          <w:rFonts w:ascii="Arial" w:eastAsia="Quire Sans" w:hAnsi="Arial" w:cs="Arial"/>
+          <w:sz w:val="24"/>
+        </w:rPr>
+        <w:t xml:space="preserve"> de no </w:t>
+      </w:r>
+      <w:r>
+        <w:rPr>
+          <w:rFonts w:ascii="Arial" w:eastAsia="Quire Sans" w:hAnsi="Arial" w:cs="Arial"/>
+          <w:sz w:val="24"/>
+        </w:rPr>
+        <w:t>mínimo de 15mbps</w:t>
+      </w:r>
+      <w:r>
+        <w:rPr>
+          <w:rFonts w:ascii="Arial" w:eastAsia="Quire Sans" w:hAnsi="Arial" w:cs="Arial"/>
+          <w:sz w:val="24"/>
+        </w:rPr>
+        <w:t>;</w:t>
+      </w:r>
+    </w:p>
+    <w:p>
+      <w:pPr>
+        <w:pStyle w:val="PargrafodaLista"/>
+        <w:numPr>
+          <w:ilvl w:val="0"/>
+          <w:numId w:val="2"/>
+        </w:numPr>
+        <w:rPr>
+          <w:rFonts w:ascii="Arial" w:eastAsia="Quire Sans" w:hAnsi="Arial" w:cs="Arial"/>
+          <w:sz w:val="24"/>
+        </w:rPr>
+      </w:pPr>
+      <w:r>
+        <w:rPr>
+          <w:rFonts w:ascii="Arial" w:eastAsia="Quire Sans" w:hAnsi="Arial" w:cs="Arial"/>
+          <w:sz w:val="24"/>
+        </w:rPr>
+        <w:t>Cl</w:t>
+      </w:r>
+      <w:r>
+        <w:rPr>
+          <w:rFonts w:ascii="Arial" w:eastAsia="Quire Sans" w:hAnsi="Arial" w:cs="Arial"/>
+          <w:sz w:val="24"/>
+        </w:rPr>
+        <w:t>iente tem interesse no assunto;</w:t>
+      </w:r>
+    </w:p>
+    <w:p>
+      <w:pPr>
+        <w:pStyle w:val="PargrafodaLista"/>
+        <w:numPr>
+          <w:ilvl w:val="0"/>
+          <w:numId w:val="2"/>
+        </w:numPr>
+        <w:rPr>
+          <w:rFonts w:ascii="Arial" w:eastAsia="Quire Sans" w:hAnsi="Arial" w:cs="Arial"/>
+          <w:sz w:val="24"/>
+        </w:rPr>
+      </w:pPr>
+      <w:r>
+        <w:rPr>
+          <w:rFonts w:ascii="Arial" w:eastAsia="Quire Sans" w:hAnsi="Arial" w:cs="Arial"/>
+          <w:sz w:val="24"/>
+        </w:rPr>
+        <w:t>Cli</w:t>
+      </w:r>
+      <w:r>
+        <w:rPr>
+          <w:rFonts w:ascii="Arial" w:eastAsia="Quire Sans" w:hAnsi="Arial" w:cs="Arial"/>
+          <w:sz w:val="24"/>
+        </w:rPr>
+        <w:t xml:space="preserve">ente </w:t>
+      </w:r>
+      <w:r>
+        <w:rPr>
+          <w:rFonts w:ascii="Arial" w:eastAsia="Quire Sans" w:hAnsi="Arial" w:cs="Arial"/>
+          <w:sz w:val="24"/>
+        </w:rPr>
+        <w:t xml:space="preserve">possui </w:t>
+      </w:r>
+      <w:r>
+        <w:rPr>
+          <w:rFonts w:ascii="Arial" w:eastAsia="Quire Sans" w:hAnsi="Arial" w:cs="Arial"/>
+          <w:sz w:val="24"/>
+        </w:rPr>
+        <w:t>Notebook</w:t>
+      </w:r>
+      <w:r>
+        <w:rPr>
+          <w:rFonts w:ascii="Arial" w:eastAsia="Quire Sans" w:hAnsi="Arial" w:cs="Arial"/>
+          <w:sz w:val="24"/>
+        </w:rPr>
+        <w:t xml:space="preserve"> ou Desktop</w:t>
+      </w:r>
+      <w:r>
+        <w:rPr>
+          <w:rFonts w:ascii="Arial" w:eastAsia="Quire Sans" w:hAnsi="Arial" w:cs="Arial"/>
+          <w:sz w:val="24"/>
+        </w:rPr>
+        <w:t xml:space="preserve"> com o Windows 8 ou superior;</w:t>
+      </w:r>
+    </w:p>
+    <w:p>
+      <w:pPr>
+        <w:pStyle w:val="PargrafodaLista"/>
+        <w:numPr>
+          <w:ilvl w:val="0"/>
+          <w:numId w:val="2"/>
+        </w:numPr>
+        <w:rPr>
+          <w:rFonts w:ascii="Arial" w:eastAsia="Quire Sans" w:hAnsi="Arial" w:cs="Arial"/>
+          <w:sz w:val="24"/>
+        </w:rPr>
+      </w:pPr>
+      <w:r>
+        <w:rPr>
+          <w:rFonts w:ascii="Arial" w:eastAsia="Quire Sans" w:hAnsi="Arial" w:cs="Arial"/>
+          <w:sz w:val="24"/>
+        </w:rPr>
+        <w:t>Cliente não possui nenhuma dificuldade visual grave;</w:t>
+      </w:r>
+    </w:p>
+    <w:p>
+      <w:pPr>
+        <w:pStyle w:val="PargrafodaLista"/>
+        <w:numPr>
+          <w:ilvl w:val="0"/>
+          <w:numId w:val="2"/>
+        </w:numPr>
+        <w:rPr>
+          <w:rFonts w:ascii="Arial" w:eastAsia="Quire Sans" w:hAnsi="Arial" w:cs="Arial"/>
+          <w:sz w:val="24"/>
+        </w:rPr>
+      </w:pPr>
+      <w:r>
+        <w:rPr>
+          <w:rFonts w:ascii="Arial" w:eastAsia="Quire Sans" w:hAnsi="Arial" w:cs="Arial"/>
+          <w:sz w:val="24"/>
+        </w:rPr>
+        <w:t>Cliente sabe ler ou possui</w:t>
+      </w:r>
+      <w:r>
+        <w:rPr>
+          <w:rFonts w:ascii="Arial" w:eastAsia="Quire Sans" w:hAnsi="Arial" w:cs="Arial"/>
+          <w:sz w:val="24"/>
+        </w:rPr>
+        <w:t xml:space="preserve"> algum auxiliar de leitura;</w:t>
+      </w:r>
+    </w:p>
+    <w:p>
+      <w:pPr>
+        <w:rPr>
+          <w:rFonts w:ascii="Arial" w:hAnsi="Arial" w:cs="Arial"/>
+          <w:sz w:val="24"/>
+          <w:szCs w:val="24"/>
+        </w:rPr>
+      </w:pPr>
     </w:p>
     <w:p>
       <w:pPr>
@@ -1443,7 +2878,7 @@
   <w:abstractNum w:abstractNumId="0" w15:restartNumberingAfterBreak="0">
     <w:nsid w:val="09CE5917"/>
     <w:multiLevelType w:val="hybridMultilevel"/>
-    <w:tmpl w:val="FF8AEC1E"/>
+    <w:tmpl w:val="64A2F7A0"/>
     <w:lvl w:ilvl="0" w:tplc="04160001">
       <w:start w:val="1"/>
       <w:numFmt w:val="bullet"/>
@@ -2073,6 +3508,7 @@
   <w:style w:type="paragraph" w:default="1" w:styleId="Normal">
     <w:name w:val="Normal"/>
     <w:qFormat/>
+    <w:rsid w:val="006C2353"/>
   </w:style>
   <w:style w:type="paragraph" w:styleId="Ttulo1">
     <w:name w:val="heading 1"/>
@@ -2529,8 +3965,25 @@
 </file>
 
 <file path=customXml/item1.xml><?xml version="1.0" encoding="utf-8"?>
-<ct:contentTypeSchema xmlns:ct="http://schemas.microsoft.com/office/2006/metadata/contentType" xmlns:ma="http://schemas.microsoft.com/office/2006/metadata/properties/metaAttributes" ct:_="" ma:_="" ma:contentTypeName="Document" ma:contentTypeID="0x010100678EE90E01C1554D81095FA0DFA567B7" ma:contentTypeVersion="4" ma:contentTypeDescription="Create a new document." ma:contentTypeScope="" ma:versionID="b5e4d159f2799e5a7ffefe0c4684b7b6">
-  <xsd:schema xmlns:xsd="http://www.w3.org/2001/XMLSchema" xmlns:xs="http://www.w3.org/2001/XMLSchema" xmlns:p="http://schemas.microsoft.com/office/2006/metadata/properties" xmlns:ns3="3e7a52f9-5c66-44a9-86f3-38766607b952" targetNamespace="http://schemas.microsoft.com/office/2006/metadata/properties" ma:root="true" ma:fieldsID="0ba955234582f47baf3460dbeaf990eb" ns3:_="">
+<p:properties xmlns:p="http://schemas.microsoft.com/office/2006/metadata/properties" xmlns:xsi="http://www.w3.org/2001/XMLSchema-instance" xmlns:pc="http://schemas.microsoft.com/office/infopath/2007/PartnerControls">
+  <documentManagement>
+    <_activity xmlns="3e7a52f9-5c66-44a9-86f3-38766607b952" xsi:nil="true"/>
+  </documentManagement>
+</p:properties>
+</file>
+
+<file path=customXml/item2.xml><?xml version="1.0" encoding="utf-8"?>
+<?mso-contentType ?>
+<FormTemplates xmlns="http://schemas.microsoft.com/sharepoint/v3/contenttype/forms">
+  <Display>DocumentLibraryForm</Display>
+  <Edit>DocumentLibraryForm</Edit>
+  <New>DocumentLibraryForm</New>
+</FormTemplates>
+</file>
+
+<file path=customXml/item3.xml><?xml version="1.0" encoding="utf-8"?>
+<ct:contentTypeSchema xmlns:ct="http://schemas.microsoft.com/office/2006/metadata/contentType" xmlns:ma="http://schemas.microsoft.com/office/2006/metadata/properties/metaAttributes" ct:_="" ma:_="" ma:contentTypeName="Document" ma:contentTypeID="0x010100678EE90E01C1554D81095FA0DFA567B7" ma:contentTypeVersion="5" ma:contentTypeDescription="Create a new document." ma:contentTypeScope="" ma:versionID="837e1fd259717846f39357ffe6c1a748">
+  <xsd:schema xmlns:xsd="http://www.w3.org/2001/XMLSchema" xmlns:xs="http://www.w3.org/2001/XMLSchema" xmlns:p="http://schemas.microsoft.com/office/2006/metadata/properties" xmlns:ns3="3e7a52f9-5c66-44a9-86f3-38766607b952" targetNamespace="http://schemas.microsoft.com/office/2006/metadata/properties" ma:root="true" ma:fieldsID="8092ec549e275fef9c8d54a8b0041fc5" ns3:_="">
     <xsd:import namespace="3e7a52f9-5c66-44a9-86f3-38766607b952"/>
     <xsd:element name="properties">
       <xsd:complexType>
@@ -2542,6 +3995,7 @@
                 <xsd:element ref="ns3:MediaServiceFastMetadata" minOccurs="0"/>
                 <xsd:element ref="ns3:MediaServiceSearchProperties" minOccurs="0"/>
                 <xsd:element ref="ns3:MediaServiceObjectDetectorVersions" minOccurs="0"/>
+                <xsd:element ref="ns3:_activity" minOccurs="0"/>
               </xsd:all>
             </xsd:complexType>
           </xsd:element>
@@ -2570,6 +4024,11 @@
     <xsd:element name="MediaServiceObjectDetectorVersions" ma:index="11" nillable="true" ma:displayName="MediaServiceObjectDetectorVersions" ma:hidden="true" ma:indexed="true" ma:internalName="MediaServiceObjectDetectorVersions" ma:readOnly="true">
       <xsd:simpleType>
         <xsd:restriction base="dms:Text"/>
+      </xsd:simpleType>
+    </xsd:element>
+    <xsd:element name="_activity" ma:index="12" nillable="true" ma:displayName="_activity" ma:hidden="true" ma:internalName="_activity">
+      <xsd:simpleType>
+        <xsd:restriction base="dms:Note"/>
       </xsd:simpleType>
     </xsd:element>
   </xsd:schema>
@@ -2672,23 +4131,32 @@
 </ct:contentTypeSchema>
 </file>
 
-<file path=customXml/item2.xml><?xml version="1.0" encoding="utf-8"?>
-<?mso-contentType ?>
-<FormTemplates xmlns="http://schemas.microsoft.com/sharepoint/v3/contenttype/forms">
-  <Display>DocumentLibraryForm</Display>
-  <Edit>DocumentLibraryForm</Edit>
-  <New>DocumentLibraryForm</New>
-</FormTemplates>
+<file path=customXml/itemProps1.xml><?xml version="1.0" encoding="utf-8"?>
+<ds:datastoreItem xmlns:ds="http://schemas.openxmlformats.org/officeDocument/2006/customXml" ds:itemID="{05828756-322C-4ED8-8E99-71F7AF008A26}">
+  <ds:schemaRefs>
+    <ds:schemaRef ds:uri="http://schemas.microsoft.com/office/infopath/2007/PartnerControls"/>
+    <ds:schemaRef ds:uri="http://www.w3.org/XML/1998/namespace"/>
+    <ds:schemaRef ds:uri="http://schemas.openxmlformats.org/package/2006/metadata/core-properties"/>
+    <ds:schemaRef ds:uri="http://schemas.microsoft.com/office/2006/metadata/properties"/>
+    <ds:schemaRef ds:uri="http://purl.org/dc/dcmitype/"/>
+    <ds:schemaRef ds:uri="http://schemas.microsoft.com/office/2006/documentManagement/types"/>
+    <ds:schemaRef ds:uri="http://purl.org/dc/elements/1.1/"/>
+    <ds:schemaRef ds:uri="3e7a52f9-5c66-44a9-86f3-38766607b952"/>
+    <ds:schemaRef ds:uri="http://purl.org/dc/terms/"/>
+  </ds:schemaRefs>
+</ds:datastoreItem>
 </file>
 
-<file path=customXml/item3.xml><?xml version="1.0" encoding="utf-8"?>
-<p:properties xmlns:p="http://schemas.microsoft.com/office/2006/metadata/properties" xmlns:xsi="http://www.w3.org/2001/XMLSchema-instance" xmlns:pc="http://schemas.microsoft.com/office/infopath/2007/PartnerControls">
-  <documentManagement/>
-</p:properties>
+<file path=customXml/itemProps2.xml><?xml version="1.0" encoding="utf-8"?>
+<ds:datastoreItem xmlns:ds="http://schemas.openxmlformats.org/officeDocument/2006/customXml" ds:itemID="{BF531BDF-A67B-4C20-80F0-B86B876733D1}">
+  <ds:schemaRefs>
+    <ds:schemaRef ds:uri="http://schemas.microsoft.com/sharepoint/v3/contenttype/forms"/>
+  </ds:schemaRefs>
+</ds:datastoreItem>
 </file>
 
-<file path=customXml/itemProps1.xml><?xml version="1.0" encoding="utf-8"?>
-<ds:datastoreItem xmlns:ds="http://schemas.openxmlformats.org/officeDocument/2006/customXml" ds:itemID="{FA9DDAC0-E76B-4F75-BF57-97D368603D79}">
+<file path=customXml/itemProps3.xml><?xml version="1.0" encoding="utf-8"?>
+<ds:datastoreItem xmlns:ds="http://schemas.openxmlformats.org/officeDocument/2006/customXml" ds:itemID="{FFEFB56E-4C26-4ABC-976C-73483B6ABAEA}">
   <ds:schemaRefs>
     <ds:schemaRef ds:uri="http://schemas.microsoft.com/office/2006/metadata/contentType"/>
     <ds:schemaRef ds:uri="http://schemas.microsoft.com/office/2006/metadata/properties/metaAttributes"/>
@@ -2703,28 +4171,4 @@
     <ds:schemaRef ds:uri="http://schemas.microsoft.com/internal/obd"/>
   </ds:schemaRefs>
 </ds:datastoreItem>
-</file>
-
-<file path=customXml/itemProps2.xml><?xml version="1.0" encoding="utf-8"?>
-<ds:datastoreItem xmlns:ds="http://schemas.openxmlformats.org/officeDocument/2006/customXml" ds:itemID="{BF531BDF-A67B-4C20-80F0-B86B876733D1}">
-  <ds:schemaRefs>
-    <ds:schemaRef ds:uri="http://schemas.microsoft.com/sharepoint/v3/contenttype/forms"/>
-  </ds:schemaRefs>
-</ds:datastoreItem>
-</file>
-
-<file path=customXml/itemProps3.xml><?xml version="1.0" encoding="utf-8"?>
-<ds:datastoreItem xmlns:ds="http://schemas.openxmlformats.org/officeDocument/2006/customXml" ds:itemID="{05828756-322C-4ED8-8E99-71F7AF008A26}">
-  <ds:schemaRefs>
-    <ds:schemaRef ds:uri="http://schemas.openxmlformats.org/package/2006/metadata/core-properties"/>
-    <ds:schemaRef ds:uri="http://purl.org/dc/terms/"/>
-    <ds:schemaRef ds:uri="3e7a52f9-5c66-44a9-86f3-38766607b952"/>
-    <ds:schemaRef ds:uri="http://www.w3.org/XML/1998/namespace"/>
-    <ds:schemaRef ds:uri="http://schemas.microsoft.com/office/2006/metadata/properties"/>
-    <ds:schemaRef ds:uri="http://schemas.microsoft.com/office/2006/documentManagement/types"/>
-    <ds:schemaRef ds:uri="http://purl.org/dc/dcmitype/"/>
-    <ds:schemaRef ds:uri="http://schemas.microsoft.com/office/infopath/2007/PartnerControls"/>
-    <ds:schemaRef ds:uri="http://purl.org/dc/elements/1.1/"/>
-  </ds:schemaRefs>
-</ds:datastoreItem>
 </file>
</xml_diff>